<commit_message>
Thay đổi tài liệu về chiết khấu
</commit_message>
<xml_diff>
--- a/Requirement Ouline.docx
+++ b/Requirement Ouline.docx
@@ -1338,6 +1338,50 @@
         <w:pStyle w:val="ListParagraph"/>
         <w:numPr>
           <w:ilvl w:val="0"/>
+          <w:numId w:val="23"/>
+        </w:numPr>
+        <w:jc w:val="both"/>
+        <w:rPr>
+          <w:rFonts w:ascii="Times New Roman" w:hAnsi="Times New Roman" w:cs="Times New Roman"/>
+          <w:sz w:val="28"/>
+        </w:rPr>
+      </w:pPr>
+      <w:r>
+        <w:rPr>
+          <w:rFonts w:ascii="Times New Roman" w:hAnsi="Times New Roman" w:cs="Times New Roman"/>
+          <w:sz w:val="28"/>
+        </w:rPr>
+        <w:t>Chiết khẩu (đối với tài khoản khách hàng)</w:t>
+      </w:r>
+    </w:p>
+    <w:p>
+      <w:pPr>
+        <w:pStyle w:val="ListParagraph"/>
+        <w:numPr>
+          <w:ilvl w:val="0"/>
+          <w:numId w:val="9"/>
+        </w:numPr>
+        <w:jc w:val="both"/>
+        <w:rPr>
+          <w:rFonts w:ascii="Times New Roman" w:hAnsi="Times New Roman" w:cs="Times New Roman"/>
+          <w:b/>
+          <w:sz w:val="28"/>
+        </w:rPr>
+      </w:pPr>
+      <w:r>
+        <w:rPr>
+          <w:rFonts w:ascii="Times New Roman" w:hAnsi="Times New Roman" w:cs="Times New Roman"/>
+          <w:b/>
+          <w:sz w:val="28"/>
+        </w:rPr>
+        <w:t>Giá trị chiết khấu</w:t>
+      </w:r>
+    </w:p>
+    <w:p>
+      <w:pPr>
+        <w:pStyle w:val="ListParagraph"/>
+        <w:numPr>
+          <w:ilvl w:val="0"/>
           <w:numId w:val="3"/>
         </w:numPr>
         <w:jc w:val="both"/>
@@ -1376,6 +1420,7 @@
           <w:b/>
           <w:sz w:val="28"/>
         </w:rPr>
+        <w:lastRenderedPageBreak/>
         <w:t>Chức năng quản lý</w:t>
       </w:r>
       <w:r>
@@ -1413,8 +1458,483 @@
           <w:rFonts w:ascii="Times New Roman" w:hAnsi="Times New Roman" w:cs="Times New Roman"/>
           <w:sz w:val="28"/>
         </w:rPr>
+        <w:t>Quản lý danh mục hàng: thêm, sửa xóa thông tin một danh mục hàng</w:t>
+      </w:r>
+    </w:p>
+    <w:p>
+      <w:pPr>
+        <w:pStyle w:val="ListParagraph"/>
+        <w:numPr>
+          <w:ilvl w:val="0"/>
+          <w:numId w:val="23"/>
+        </w:numPr>
+        <w:jc w:val="both"/>
+        <w:rPr>
+          <w:rFonts w:ascii="Times New Roman" w:hAnsi="Times New Roman" w:cs="Times New Roman"/>
+          <w:sz w:val="28"/>
+        </w:rPr>
+      </w:pPr>
+      <w:r>
+        <w:rPr>
+          <w:rFonts w:ascii="Times New Roman" w:hAnsi="Times New Roman" w:cs="Times New Roman"/>
+          <w:sz w:val="28"/>
+        </w:rPr>
+        <w:t>Quản lý phương thức thanh toán: thêm, sửa, xóa một phương thức thanh toán</w:t>
+      </w:r>
+    </w:p>
+    <w:p>
+      <w:pPr>
+        <w:pStyle w:val="ListParagraph"/>
+        <w:numPr>
+          <w:ilvl w:val="0"/>
+          <w:numId w:val="23"/>
+        </w:numPr>
+        <w:jc w:val="both"/>
+        <w:rPr>
+          <w:rFonts w:ascii="Times New Roman" w:hAnsi="Times New Roman" w:cs="Times New Roman"/>
+          <w:sz w:val="28"/>
+        </w:rPr>
+      </w:pPr>
+      <w:r>
+        <w:rPr>
+          <w:rFonts w:ascii="Times New Roman" w:hAnsi="Times New Roman" w:cs="Times New Roman"/>
+          <w:sz w:val="28"/>
+        </w:rPr>
+        <w:t>Quản lý loại phiếu: thêm, sửa, xóa một loại phiếu</w:t>
+      </w:r>
+    </w:p>
+    <w:p>
+      <w:pPr>
+        <w:pStyle w:val="ListParagraph"/>
+        <w:numPr>
+          <w:ilvl w:val="0"/>
+          <w:numId w:val="23"/>
+        </w:numPr>
+        <w:jc w:val="both"/>
+        <w:rPr>
+          <w:rFonts w:ascii="Times New Roman" w:hAnsi="Times New Roman" w:cs="Times New Roman"/>
+          <w:sz w:val="28"/>
+        </w:rPr>
+      </w:pPr>
+      <w:r>
+        <w:rPr>
+          <w:rFonts w:ascii="Times New Roman" w:hAnsi="Times New Roman" w:cs="Times New Roman"/>
+          <w:sz w:val="28"/>
+        </w:rPr>
+        <w:t>Quản lý phiếu: thêm, sửa, xóa thông tin của một phiếu</w:t>
+      </w:r>
+    </w:p>
+    <w:p>
+      <w:pPr>
+        <w:pStyle w:val="ListParagraph"/>
+        <w:numPr>
+          <w:ilvl w:val="0"/>
+          <w:numId w:val="23"/>
+        </w:numPr>
+        <w:jc w:val="both"/>
+        <w:rPr>
+          <w:rFonts w:ascii="Times New Roman" w:hAnsi="Times New Roman" w:cs="Times New Roman"/>
+          <w:sz w:val="28"/>
+        </w:rPr>
+      </w:pPr>
+      <w:r>
+        <w:rPr>
+          <w:rFonts w:ascii="Times New Roman" w:hAnsi="Times New Roman" w:cs="Times New Roman"/>
+          <w:sz w:val="28"/>
+        </w:rPr>
+        <w:t>Quản lý đối tác: thêm, sửa, xóa một đối tác</w:t>
+      </w:r>
+    </w:p>
+    <w:p>
+      <w:pPr>
+        <w:pStyle w:val="ListParagraph"/>
+        <w:numPr>
+          <w:ilvl w:val="0"/>
+          <w:numId w:val="23"/>
+        </w:numPr>
+        <w:jc w:val="both"/>
+        <w:rPr>
+          <w:rFonts w:ascii="Times New Roman" w:hAnsi="Times New Roman" w:cs="Times New Roman"/>
+          <w:sz w:val="28"/>
+        </w:rPr>
+      </w:pPr>
+      <w:r>
+        <w:rPr>
+          <w:rFonts w:ascii="Times New Roman" w:hAnsi="Times New Roman" w:cs="Times New Roman"/>
+          <w:sz w:val="28"/>
+        </w:rPr>
+        <w:t>Quản lý kiểu đối tác: thêm, sửa, xóa một kiểu đối tác</w:t>
+      </w:r>
+    </w:p>
+    <w:p>
+      <w:pPr>
+        <w:pStyle w:val="ListParagraph"/>
+        <w:numPr>
+          <w:ilvl w:val="0"/>
+          <w:numId w:val="23"/>
+        </w:numPr>
+        <w:jc w:val="both"/>
+        <w:rPr>
+          <w:rFonts w:ascii="Times New Roman" w:hAnsi="Times New Roman" w:cs="Times New Roman"/>
+          <w:sz w:val="28"/>
+        </w:rPr>
+      </w:pPr>
+      <w:r>
+        <w:rPr>
+          <w:rFonts w:ascii="Times New Roman" w:hAnsi="Times New Roman" w:cs="Times New Roman"/>
+          <w:sz w:val="28"/>
+        </w:rPr>
+        <w:t>Quản lý chiết khấu: thêm, sửa, xóa một chiết khấu</w:t>
+      </w:r>
+    </w:p>
+    <w:p>
+      <w:pPr>
+        <w:pStyle w:val="ListParagraph"/>
+        <w:numPr>
+          <w:ilvl w:val="0"/>
+          <w:numId w:val="23"/>
+        </w:numPr>
+        <w:jc w:val="both"/>
+        <w:rPr>
+          <w:rFonts w:ascii="Times New Roman" w:hAnsi="Times New Roman" w:cs="Times New Roman"/>
+          <w:sz w:val="28"/>
+        </w:rPr>
+      </w:pPr>
+      <w:r>
+        <w:rPr>
+          <w:rFonts w:ascii="Times New Roman" w:hAnsi="Times New Roman" w:cs="Times New Roman"/>
+          <w:sz w:val="28"/>
+        </w:rPr>
+        <w:t xml:space="preserve">Quản lý </w:t>
+      </w:r>
+      <w:r>
+        <w:rPr>
+          <w:rFonts w:ascii="Times New Roman" w:hAnsi="Times New Roman" w:cs="Times New Roman"/>
+          <w:sz w:val="28"/>
+        </w:rPr>
+        <w:t>người dùng</w:t>
+      </w:r>
+      <w:r>
+        <w:rPr>
+          <w:rFonts w:ascii="Times New Roman" w:hAnsi="Times New Roman" w:cs="Times New Roman"/>
+          <w:sz w:val="28"/>
+        </w:rPr>
+        <w:t xml:space="preserve">: thêm, sửa, xóa một </w:t>
+      </w:r>
+      <w:r>
+        <w:rPr>
+          <w:rFonts w:ascii="Times New Roman" w:hAnsi="Times New Roman" w:cs="Times New Roman"/>
+          <w:sz w:val="28"/>
+        </w:rPr>
+        <w:t>người dùng</w:t>
+      </w:r>
+    </w:p>
+    <w:p>
+      <w:pPr>
+        <w:pStyle w:val="ListParagraph"/>
+        <w:numPr>
+          <w:ilvl w:val="0"/>
+          <w:numId w:val="23"/>
+        </w:numPr>
+        <w:jc w:val="both"/>
+        <w:rPr>
+          <w:rFonts w:ascii="Times New Roman" w:hAnsi="Times New Roman" w:cs="Times New Roman"/>
+          <w:sz w:val="28"/>
+        </w:rPr>
+      </w:pPr>
+      <w:r>
+        <w:rPr>
+          <w:rFonts w:ascii="Times New Roman" w:hAnsi="Times New Roman" w:cs="Times New Roman"/>
+          <w:sz w:val="28"/>
+        </w:rPr>
+        <w:t>Quản lý mặt hàng: thêm, sửa, xóa một mặt hàng</w:t>
+      </w:r>
+    </w:p>
+    <w:p>
+      <w:pPr>
+        <w:pStyle w:val="ListParagraph"/>
+        <w:numPr>
+          <w:ilvl w:val="0"/>
+          <w:numId w:val="23"/>
+        </w:numPr>
+        <w:jc w:val="both"/>
+        <w:rPr>
+          <w:rFonts w:ascii="Times New Roman" w:hAnsi="Times New Roman" w:cs="Times New Roman"/>
+          <w:sz w:val="28"/>
+        </w:rPr>
+      </w:pPr>
+      <w:r>
+        <w:rPr>
+          <w:rFonts w:ascii="Times New Roman" w:hAnsi="Times New Roman" w:cs="Times New Roman"/>
+          <w:sz w:val="28"/>
+        </w:rPr>
+        <w:t>Quản lý thương hiệu: thêm sửa xóa một thương hiệu</w:t>
+      </w:r>
+    </w:p>
+    <w:p>
+      <w:pPr>
+        <w:pStyle w:val="ListParagraph"/>
+        <w:numPr>
+          <w:ilvl w:val="0"/>
+          <w:numId w:val="23"/>
+        </w:numPr>
+        <w:jc w:val="both"/>
+        <w:rPr>
+          <w:rFonts w:ascii="Times New Roman" w:hAnsi="Times New Roman" w:cs="Times New Roman"/>
+          <w:sz w:val="28"/>
+        </w:rPr>
+      </w:pPr>
+      <w:r>
+        <w:rPr>
+          <w:rFonts w:ascii="Times New Roman" w:hAnsi="Times New Roman" w:cs="Times New Roman"/>
+          <w:sz w:val="28"/>
+        </w:rPr>
+        <w:t>Chỉ admin và nhân viên có thể sử dụng chức năng quản lý. Tùy theo chức vụ mà nhân viên được phân các quyền hạn khác nhau.</w:t>
+      </w:r>
+    </w:p>
+    <w:p>
+      <w:pPr>
+        <w:pStyle w:val="ListParagraph"/>
+        <w:numPr>
+          <w:ilvl w:val="0"/>
+          <w:numId w:val="9"/>
+        </w:numPr>
+        <w:jc w:val="both"/>
+        <w:rPr>
+          <w:rFonts w:ascii="Times New Roman" w:hAnsi="Times New Roman" w:cs="Times New Roman"/>
+          <w:b/>
+          <w:sz w:val="28"/>
+        </w:rPr>
+      </w:pPr>
+      <w:r>
+        <w:rPr>
+          <w:rFonts w:ascii="Times New Roman" w:hAnsi="Times New Roman" w:cs="Times New Roman"/>
+          <w:sz w:val="28"/>
+        </w:rPr>
+        <w:tab/>
+      </w:r>
+      <w:r>
+        <w:rPr>
+          <w:rFonts w:ascii="Times New Roman" w:hAnsi="Times New Roman" w:cs="Times New Roman"/>
+          <w:b/>
+          <w:sz w:val="28"/>
+        </w:rPr>
+        <w:t xml:space="preserve">Chức năng </w:t>
+      </w:r>
+      <w:r>
+        <w:rPr>
+          <w:rFonts w:ascii="Times New Roman" w:hAnsi="Times New Roman" w:cs="Times New Roman"/>
+          <w:b/>
+          <w:sz w:val="28"/>
+        </w:rPr>
+        <w:t>thống kê</w:t>
+      </w:r>
+      <w:r>
+        <w:rPr>
+          <w:rFonts w:ascii="Times New Roman" w:hAnsi="Times New Roman" w:cs="Times New Roman"/>
+          <w:b/>
+          <w:sz w:val="28"/>
+        </w:rPr>
+        <w:t>:</w:t>
+      </w:r>
+    </w:p>
+    <w:p>
+      <w:pPr>
+        <w:pStyle w:val="ListParagraph"/>
+        <w:numPr>
+          <w:ilvl w:val="0"/>
+          <w:numId w:val="23"/>
+        </w:numPr>
+        <w:jc w:val="both"/>
+        <w:rPr>
+          <w:rFonts w:ascii="Times New Roman" w:hAnsi="Times New Roman" w:cs="Times New Roman"/>
+          <w:sz w:val="28"/>
+        </w:rPr>
+      </w:pPr>
+      <w:r>
+        <w:rPr>
+          <w:rFonts w:ascii="Times New Roman" w:hAnsi="Times New Roman" w:cs="Times New Roman"/>
+          <w:sz w:val="28"/>
+        </w:rPr>
+        <w:t>Thống kê số lượng hàng xuất/nhập. Dựa vào chi tiết phiếu để thống kê số lượng hàng xuất, nhập theo tháng(có thể mở rộng ra theo năm)</w:t>
+      </w:r>
+    </w:p>
+    <w:p>
+      <w:pPr>
+        <w:pStyle w:val="ListParagraph"/>
+        <w:numPr>
+          <w:ilvl w:val="0"/>
+          <w:numId w:val="23"/>
+        </w:numPr>
+        <w:jc w:val="both"/>
+        <w:rPr>
+          <w:rFonts w:ascii="Times New Roman" w:hAnsi="Times New Roman" w:cs="Times New Roman"/>
+          <w:sz w:val="28"/>
+        </w:rPr>
+      </w:pPr>
+      <w:r>
+        <w:rPr>
+          <w:rFonts w:ascii="Times New Roman" w:hAnsi="Times New Roman" w:cs="Times New Roman"/>
+          <w:sz w:val="28"/>
+        </w:rPr>
+        <w:t>Thống kê số lượng hàng tồn kho. Dựa vào số lượng hàng nhập trừ đi số lượng hàng xuất để tính ra số lượng hàng tồn kho.</w:t>
+      </w:r>
+    </w:p>
+    <w:p>
+      <w:pPr>
+        <w:pStyle w:val="ListParagraph"/>
+        <w:numPr>
+          <w:ilvl w:val="0"/>
+          <w:numId w:val="23"/>
+        </w:numPr>
+        <w:jc w:val="both"/>
+        <w:rPr>
+          <w:rFonts w:ascii="Times New Roman" w:hAnsi="Times New Roman" w:cs="Times New Roman"/>
+          <w:sz w:val="28"/>
+        </w:rPr>
+      </w:pPr>
+      <w:r>
+        <w:rPr>
+          <w:rFonts w:ascii="Times New Roman" w:hAnsi="Times New Roman" w:cs="Times New Roman"/>
+          <w:sz w:val="28"/>
+        </w:rPr>
+        <w:t>Thông tin thống kê được xuất ra màn hình dưới dạng bảng và có thể “Copy”</w:t>
+      </w:r>
+      <w:r>
+        <w:rPr>
+          <w:rFonts w:ascii="Times New Roman" w:hAnsi="Times New Roman" w:cs="Times New Roman"/>
+          <w:sz w:val="28"/>
+        </w:rPr>
+        <w:t xml:space="preserve"> </w:t>
+      </w:r>
+      <w:r>
+        <w:rPr>
+          <w:rFonts w:ascii="Times New Roman" w:hAnsi="Times New Roman" w:cs="Times New Roman"/>
+          <w:sz w:val="28"/>
+        </w:rPr>
+        <w:t>ra file Excel để xử lý theo nhu cầu của người sử dụng</w:t>
+      </w:r>
+    </w:p>
+    <w:p>
+      <w:pPr>
+        <w:pStyle w:val="ListParagraph"/>
+        <w:numPr>
+          <w:ilvl w:val="0"/>
+          <w:numId w:val="23"/>
+        </w:numPr>
+        <w:jc w:val="both"/>
+        <w:rPr>
+          <w:rFonts w:ascii="Times New Roman" w:hAnsi="Times New Roman" w:cs="Times New Roman"/>
+          <w:sz w:val="28"/>
+        </w:rPr>
+      </w:pPr>
+      <w:r>
+        <w:rPr>
+          <w:rFonts w:ascii="Times New Roman" w:hAnsi="Times New Roman" w:cs="Times New Roman"/>
+          <w:sz w:val="28"/>
+        </w:rPr>
+        <w:t>Chỉ nhân viên và admin mới sử dụng được chức năng này</w:t>
+      </w:r>
+    </w:p>
+    <w:p>
+      <w:pPr>
+        <w:pStyle w:val="ListParagraph"/>
+        <w:numPr>
+          <w:ilvl w:val="0"/>
+          <w:numId w:val="9"/>
+        </w:numPr>
+        <w:jc w:val="both"/>
+        <w:rPr>
+          <w:rFonts w:ascii="Times New Roman" w:hAnsi="Times New Roman" w:cs="Times New Roman"/>
+          <w:b/>
+          <w:sz w:val="28"/>
+        </w:rPr>
+      </w:pPr>
+      <w:r>
+        <w:rPr>
+          <w:rFonts w:ascii="Times New Roman" w:hAnsi="Times New Roman" w:cs="Times New Roman"/>
+          <w:sz w:val="28"/>
+        </w:rPr>
+        <w:tab/>
+      </w:r>
+      <w:r>
+        <w:rPr>
+          <w:rFonts w:ascii="Times New Roman" w:hAnsi="Times New Roman" w:cs="Times New Roman"/>
+          <w:b/>
+          <w:sz w:val="28"/>
+        </w:rPr>
+        <w:t>Chức năng thông báo:</w:t>
+      </w:r>
+    </w:p>
+    <w:p>
+      <w:pPr>
+        <w:pStyle w:val="ListParagraph"/>
+        <w:numPr>
+          <w:ilvl w:val="0"/>
+          <w:numId w:val="23"/>
+        </w:numPr>
+        <w:jc w:val="both"/>
+        <w:rPr>
+          <w:rFonts w:ascii="Times New Roman" w:hAnsi="Times New Roman" w:cs="Times New Roman"/>
+          <w:sz w:val="28"/>
+        </w:rPr>
+      </w:pPr>
+      <w:r>
+        <w:rPr>
+          <w:rFonts w:ascii="Times New Roman" w:hAnsi="Times New Roman" w:cs="Times New Roman"/>
+          <w:sz w:val="28"/>
+        </w:rPr>
+        <w:t xml:space="preserve">Thông báo sắp hết hàng: khi một mặt hàng với số lượng còn </w:t>
+      </w:r>
+      <w:r>
+        <w:rPr>
+          <w:rFonts w:ascii="Times New Roman" w:hAnsi="Times New Roman" w:cs="Times New Roman"/>
+          <w:sz w:val="28"/>
+        </w:rPr>
+        <w:t xml:space="preserve">trong kho </w:t>
+      </w:r>
+      <w:r>
+        <w:rPr>
+          <w:rFonts w:ascii="Times New Roman" w:hAnsi="Times New Roman" w:cs="Times New Roman"/>
+          <w:sz w:val="28"/>
+        </w:rPr>
+        <w:t>dưới 50 thùng, hệ thống sẽ gửi thông báo để người dùng có thể kịp thời nhập hàng</w:t>
+      </w:r>
+      <w:r>
+        <w:rPr>
+          <w:rFonts w:ascii="Times New Roman" w:hAnsi="Times New Roman" w:cs="Times New Roman"/>
+          <w:sz w:val="28"/>
+        </w:rPr>
+        <w:t>. Dựa vào số lượng hàng nhập và số lượng hàng xuất của mặt hàng này để tính ra số lượng hàng còn trong kho</w:t>
+      </w:r>
+    </w:p>
+    <w:p>
+      <w:pPr>
+        <w:pStyle w:val="ListParagraph"/>
+        <w:numPr>
+          <w:ilvl w:val="0"/>
+          <w:numId w:val="23"/>
+        </w:numPr>
+        <w:jc w:val="both"/>
+        <w:rPr>
+          <w:rFonts w:ascii="Times New Roman" w:hAnsi="Times New Roman" w:cs="Times New Roman"/>
+          <w:sz w:val="28"/>
+        </w:rPr>
+      </w:pPr>
+      <w:r>
+        <w:rPr>
+          <w:rFonts w:ascii="Times New Roman" w:hAnsi="Times New Roman" w:cs="Times New Roman"/>
+          <w:sz w:val="28"/>
+        </w:rPr>
         <w:lastRenderedPageBreak/>
-        <w:t>Quản lý danh mục hàng: thêm, sửa xóa thông tin một danh mục hàng</w:t>
+        <w:t>Thông báo hàng sắp hết hạn:</w:t>
+      </w:r>
+      <w:r>
+        <w:rPr>
+          <w:rFonts w:ascii="Times New Roman" w:hAnsi="Times New Roman" w:cs="Times New Roman"/>
+          <w:sz w:val="28"/>
+        </w:rPr>
+        <w:t xml:space="preserve"> khi một mặt hàng có hạn sử dụng còn dưới 03 tháng (so với ngày hiện tại), hệ thống đưa ra thông báo để người dùng có thể kịp thời xử lý. </w:t>
       </w:r>
     </w:p>
     <w:p>
@@ -1435,482 +1955,6 @@
           <w:rFonts w:ascii="Times New Roman" w:hAnsi="Times New Roman" w:cs="Times New Roman"/>
           <w:sz w:val="28"/>
         </w:rPr>
-        <w:t>Quản lý phương thức thanh toán: thêm, sửa, xóa một phương thức thanh toán</w:t>
-      </w:r>
-    </w:p>
-    <w:p>
-      <w:pPr>
-        <w:pStyle w:val="ListParagraph"/>
-        <w:numPr>
-          <w:ilvl w:val="0"/>
-          <w:numId w:val="23"/>
-        </w:numPr>
-        <w:jc w:val="both"/>
-        <w:rPr>
-          <w:rFonts w:ascii="Times New Roman" w:hAnsi="Times New Roman" w:cs="Times New Roman"/>
-          <w:sz w:val="28"/>
-        </w:rPr>
-      </w:pPr>
-      <w:r>
-        <w:rPr>
-          <w:rFonts w:ascii="Times New Roman" w:hAnsi="Times New Roman" w:cs="Times New Roman"/>
-          <w:sz w:val="28"/>
-        </w:rPr>
-        <w:t>Quản lý loại phiếu: thêm, sửa, xóa một loại phiếu</w:t>
-      </w:r>
-    </w:p>
-    <w:p>
-      <w:pPr>
-        <w:pStyle w:val="ListParagraph"/>
-        <w:numPr>
-          <w:ilvl w:val="0"/>
-          <w:numId w:val="23"/>
-        </w:numPr>
-        <w:jc w:val="both"/>
-        <w:rPr>
-          <w:rFonts w:ascii="Times New Roman" w:hAnsi="Times New Roman" w:cs="Times New Roman"/>
-          <w:sz w:val="28"/>
-        </w:rPr>
-      </w:pPr>
-      <w:r>
-        <w:rPr>
-          <w:rFonts w:ascii="Times New Roman" w:hAnsi="Times New Roman" w:cs="Times New Roman"/>
-          <w:sz w:val="28"/>
-        </w:rPr>
-        <w:t>Quản lý phiếu: thêm, sửa, xóa thông tin của một phiếu</w:t>
-      </w:r>
-    </w:p>
-    <w:p>
-      <w:pPr>
-        <w:pStyle w:val="ListParagraph"/>
-        <w:numPr>
-          <w:ilvl w:val="0"/>
-          <w:numId w:val="23"/>
-        </w:numPr>
-        <w:jc w:val="both"/>
-        <w:rPr>
-          <w:rFonts w:ascii="Times New Roman" w:hAnsi="Times New Roman" w:cs="Times New Roman"/>
-          <w:sz w:val="28"/>
-        </w:rPr>
-      </w:pPr>
-      <w:r>
-        <w:rPr>
-          <w:rFonts w:ascii="Times New Roman" w:hAnsi="Times New Roman" w:cs="Times New Roman"/>
-          <w:sz w:val="28"/>
-        </w:rPr>
-        <w:t>Quản lý đối tác: thêm, sửa, xóa một đối tác</w:t>
-      </w:r>
-    </w:p>
-    <w:p>
-      <w:pPr>
-        <w:pStyle w:val="ListParagraph"/>
-        <w:numPr>
-          <w:ilvl w:val="0"/>
-          <w:numId w:val="23"/>
-        </w:numPr>
-        <w:jc w:val="both"/>
-        <w:rPr>
-          <w:rFonts w:ascii="Times New Roman" w:hAnsi="Times New Roman" w:cs="Times New Roman"/>
-          <w:sz w:val="28"/>
-        </w:rPr>
-      </w:pPr>
-      <w:r>
-        <w:rPr>
-          <w:rFonts w:ascii="Times New Roman" w:hAnsi="Times New Roman" w:cs="Times New Roman"/>
-          <w:sz w:val="28"/>
-        </w:rPr>
-        <w:t>Quản lý kiểu đối tác: thêm, sửa, xóa một kiểu đối tác</w:t>
-      </w:r>
-    </w:p>
-    <w:p>
-      <w:pPr>
-        <w:pStyle w:val="ListParagraph"/>
-        <w:numPr>
-          <w:ilvl w:val="0"/>
-          <w:numId w:val="23"/>
-        </w:numPr>
-        <w:jc w:val="both"/>
-        <w:rPr>
-          <w:rFonts w:ascii="Times New Roman" w:hAnsi="Times New Roman" w:cs="Times New Roman"/>
-          <w:sz w:val="28"/>
-        </w:rPr>
-      </w:pPr>
-      <w:r>
-        <w:rPr>
-          <w:rFonts w:ascii="Times New Roman" w:hAnsi="Times New Roman" w:cs="Times New Roman"/>
-          <w:sz w:val="28"/>
-        </w:rPr>
-        <w:t>Quản lý chiết khấu: thêm, sửa, xóa một chiết khấu</w:t>
-      </w:r>
-    </w:p>
-    <w:p>
-      <w:pPr>
-        <w:pStyle w:val="ListParagraph"/>
-        <w:numPr>
-          <w:ilvl w:val="0"/>
-          <w:numId w:val="23"/>
-        </w:numPr>
-        <w:jc w:val="both"/>
-        <w:rPr>
-          <w:rFonts w:ascii="Times New Roman" w:hAnsi="Times New Roman" w:cs="Times New Roman"/>
-          <w:sz w:val="28"/>
-        </w:rPr>
-      </w:pPr>
-      <w:r>
-        <w:rPr>
-          <w:rFonts w:ascii="Times New Roman" w:hAnsi="Times New Roman" w:cs="Times New Roman"/>
-          <w:sz w:val="28"/>
-        </w:rPr>
-        <w:t xml:space="preserve">Quản lý </w:t>
-      </w:r>
-      <w:r>
-        <w:rPr>
-          <w:rFonts w:ascii="Times New Roman" w:hAnsi="Times New Roman" w:cs="Times New Roman"/>
-          <w:sz w:val="28"/>
-        </w:rPr>
-        <w:t>người dùng</w:t>
-      </w:r>
-      <w:r>
-        <w:rPr>
-          <w:rFonts w:ascii="Times New Roman" w:hAnsi="Times New Roman" w:cs="Times New Roman"/>
-          <w:sz w:val="28"/>
-        </w:rPr>
-        <w:t xml:space="preserve">: thêm, sửa, xóa một </w:t>
-      </w:r>
-      <w:r>
-        <w:rPr>
-          <w:rFonts w:ascii="Times New Roman" w:hAnsi="Times New Roman" w:cs="Times New Roman"/>
-          <w:sz w:val="28"/>
-        </w:rPr>
-        <w:t>người dùng</w:t>
-      </w:r>
-    </w:p>
-    <w:p>
-      <w:pPr>
-        <w:pStyle w:val="ListParagraph"/>
-        <w:numPr>
-          <w:ilvl w:val="0"/>
-          <w:numId w:val="23"/>
-        </w:numPr>
-        <w:jc w:val="both"/>
-        <w:rPr>
-          <w:rFonts w:ascii="Times New Roman" w:hAnsi="Times New Roman" w:cs="Times New Roman"/>
-          <w:sz w:val="28"/>
-        </w:rPr>
-      </w:pPr>
-      <w:r>
-        <w:rPr>
-          <w:rFonts w:ascii="Times New Roman" w:hAnsi="Times New Roman" w:cs="Times New Roman"/>
-          <w:sz w:val="28"/>
-        </w:rPr>
-        <w:t>Quản lý mặt hàng: thêm, sửa, xóa một mặt hàng</w:t>
-      </w:r>
-    </w:p>
-    <w:p>
-      <w:pPr>
-        <w:pStyle w:val="ListParagraph"/>
-        <w:numPr>
-          <w:ilvl w:val="0"/>
-          <w:numId w:val="23"/>
-        </w:numPr>
-        <w:jc w:val="both"/>
-        <w:rPr>
-          <w:rFonts w:ascii="Times New Roman" w:hAnsi="Times New Roman" w:cs="Times New Roman"/>
-          <w:sz w:val="28"/>
-        </w:rPr>
-      </w:pPr>
-      <w:r>
-        <w:rPr>
-          <w:rFonts w:ascii="Times New Roman" w:hAnsi="Times New Roman" w:cs="Times New Roman"/>
-          <w:sz w:val="28"/>
-        </w:rPr>
-        <w:t>Quản lý thương hiệu: thêm sửa xóa một thương hiệu</w:t>
-      </w:r>
-    </w:p>
-    <w:p>
-      <w:pPr>
-        <w:pStyle w:val="ListParagraph"/>
-        <w:numPr>
-          <w:ilvl w:val="0"/>
-          <w:numId w:val="23"/>
-        </w:numPr>
-        <w:jc w:val="both"/>
-        <w:rPr>
-          <w:rFonts w:ascii="Times New Roman" w:hAnsi="Times New Roman" w:cs="Times New Roman"/>
-          <w:sz w:val="28"/>
-        </w:rPr>
-      </w:pPr>
-      <w:r>
-        <w:rPr>
-          <w:rFonts w:ascii="Times New Roman" w:hAnsi="Times New Roman" w:cs="Times New Roman"/>
-          <w:sz w:val="28"/>
-        </w:rPr>
-        <w:t>Chỉ admin và nhân viên có thể sử dụng chức năng quản lý. Tùy theo chức vụ mà nhân viên được phân các quyền hạn khác nhau.</w:t>
-      </w:r>
-    </w:p>
-    <w:p>
-      <w:pPr>
-        <w:pStyle w:val="ListParagraph"/>
-        <w:numPr>
-          <w:ilvl w:val="0"/>
-          <w:numId w:val="9"/>
-        </w:numPr>
-        <w:jc w:val="both"/>
-        <w:rPr>
-          <w:rFonts w:ascii="Times New Roman" w:hAnsi="Times New Roman" w:cs="Times New Roman"/>
-          <w:b/>
-          <w:sz w:val="28"/>
-        </w:rPr>
-      </w:pPr>
-      <w:r>
-        <w:rPr>
-          <w:rFonts w:ascii="Times New Roman" w:hAnsi="Times New Roman" w:cs="Times New Roman"/>
-          <w:sz w:val="28"/>
-        </w:rPr>
-        <w:tab/>
-      </w:r>
-      <w:r>
-        <w:rPr>
-          <w:rFonts w:ascii="Times New Roman" w:hAnsi="Times New Roman" w:cs="Times New Roman"/>
-          <w:b/>
-          <w:sz w:val="28"/>
-        </w:rPr>
-        <w:t xml:space="preserve">Chức năng </w:t>
-      </w:r>
-      <w:r>
-        <w:rPr>
-          <w:rFonts w:ascii="Times New Roman" w:hAnsi="Times New Roman" w:cs="Times New Roman"/>
-          <w:b/>
-          <w:sz w:val="28"/>
-        </w:rPr>
-        <w:t>thống kê</w:t>
-      </w:r>
-      <w:r>
-        <w:rPr>
-          <w:rFonts w:ascii="Times New Roman" w:hAnsi="Times New Roman" w:cs="Times New Roman"/>
-          <w:b/>
-          <w:sz w:val="28"/>
-        </w:rPr>
-        <w:t>:</w:t>
-      </w:r>
-    </w:p>
-    <w:p>
-      <w:pPr>
-        <w:pStyle w:val="ListParagraph"/>
-        <w:numPr>
-          <w:ilvl w:val="0"/>
-          <w:numId w:val="23"/>
-        </w:numPr>
-        <w:jc w:val="both"/>
-        <w:rPr>
-          <w:rFonts w:ascii="Times New Roman" w:hAnsi="Times New Roman" w:cs="Times New Roman"/>
-          <w:sz w:val="28"/>
-        </w:rPr>
-      </w:pPr>
-      <w:r>
-        <w:rPr>
-          <w:rFonts w:ascii="Times New Roman" w:hAnsi="Times New Roman" w:cs="Times New Roman"/>
-          <w:sz w:val="28"/>
-        </w:rPr>
-        <w:t>Thống kê số lượng hàng xuất/nhập. Dựa vào chi tiết phiếu để thống kê số lượng hàng xuất, nhập theo tháng(có thể mở rộng ra theo năm)</w:t>
-      </w:r>
-    </w:p>
-    <w:p>
-      <w:pPr>
-        <w:pStyle w:val="ListParagraph"/>
-        <w:numPr>
-          <w:ilvl w:val="0"/>
-          <w:numId w:val="23"/>
-        </w:numPr>
-        <w:jc w:val="both"/>
-        <w:rPr>
-          <w:rFonts w:ascii="Times New Roman" w:hAnsi="Times New Roman" w:cs="Times New Roman"/>
-          <w:sz w:val="28"/>
-        </w:rPr>
-      </w:pPr>
-      <w:r>
-        <w:rPr>
-          <w:rFonts w:ascii="Times New Roman" w:hAnsi="Times New Roman" w:cs="Times New Roman"/>
-          <w:sz w:val="28"/>
-        </w:rPr>
-        <w:t>Thống kê số lượng hàng tồn kho. Dựa vào số lượng hàng nhập trừ đi số lượng hàng xuất để tính ra số lượng hàng tồn kho.</w:t>
-      </w:r>
-    </w:p>
-    <w:p>
-      <w:pPr>
-        <w:pStyle w:val="ListParagraph"/>
-        <w:numPr>
-          <w:ilvl w:val="0"/>
-          <w:numId w:val="23"/>
-        </w:numPr>
-        <w:jc w:val="both"/>
-        <w:rPr>
-          <w:rFonts w:ascii="Times New Roman" w:hAnsi="Times New Roman" w:cs="Times New Roman"/>
-          <w:sz w:val="28"/>
-        </w:rPr>
-      </w:pPr>
-      <w:r>
-        <w:rPr>
-          <w:rFonts w:ascii="Times New Roman" w:hAnsi="Times New Roman" w:cs="Times New Roman"/>
-          <w:sz w:val="28"/>
-        </w:rPr>
-        <w:t>Thông tin thống kê được xuất ra màn hình dưới dạng bảng và có thể “Copy”</w:t>
-      </w:r>
-      <w:r>
-        <w:rPr>
-          <w:rFonts w:ascii="Times New Roman" w:hAnsi="Times New Roman" w:cs="Times New Roman"/>
-          <w:sz w:val="28"/>
-        </w:rPr>
-        <w:t xml:space="preserve"> </w:t>
-      </w:r>
-      <w:r>
-        <w:rPr>
-          <w:rFonts w:ascii="Times New Roman" w:hAnsi="Times New Roman" w:cs="Times New Roman"/>
-          <w:sz w:val="28"/>
-        </w:rPr>
-        <w:t>ra file Excel để xử lý theo nhu cầu của người sử dụng</w:t>
-      </w:r>
-    </w:p>
-    <w:p>
-      <w:pPr>
-        <w:pStyle w:val="ListParagraph"/>
-        <w:numPr>
-          <w:ilvl w:val="0"/>
-          <w:numId w:val="23"/>
-        </w:numPr>
-        <w:jc w:val="both"/>
-        <w:rPr>
-          <w:rFonts w:ascii="Times New Roman" w:hAnsi="Times New Roman" w:cs="Times New Roman"/>
-          <w:sz w:val="28"/>
-        </w:rPr>
-      </w:pPr>
-      <w:r>
-        <w:rPr>
-          <w:rFonts w:ascii="Times New Roman" w:hAnsi="Times New Roman" w:cs="Times New Roman"/>
-          <w:sz w:val="28"/>
-        </w:rPr>
-        <w:t>Chỉ nhân viên và admin mới sử dụng được chức năng này</w:t>
-      </w:r>
-    </w:p>
-    <w:p>
-      <w:pPr>
-        <w:pStyle w:val="ListParagraph"/>
-        <w:numPr>
-          <w:ilvl w:val="0"/>
-          <w:numId w:val="9"/>
-        </w:numPr>
-        <w:jc w:val="both"/>
-        <w:rPr>
-          <w:rFonts w:ascii="Times New Roman" w:hAnsi="Times New Roman" w:cs="Times New Roman"/>
-          <w:b/>
-          <w:sz w:val="28"/>
-        </w:rPr>
-      </w:pPr>
-      <w:r>
-        <w:rPr>
-          <w:rFonts w:ascii="Times New Roman" w:hAnsi="Times New Roman" w:cs="Times New Roman"/>
-          <w:sz w:val="28"/>
-        </w:rPr>
-        <w:tab/>
-      </w:r>
-      <w:r>
-        <w:rPr>
-          <w:rFonts w:ascii="Times New Roman" w:hAnsi="Times New Roman" w:cs="Times New Roman"/>
-          <w:b/>
-          <w:sz w:val="28"/>
-        </w:rPr>
-        <w:t>Chức năng thông báo:</w:t>
-      </w:r>
-    </w:p>
-    <w:p>
-      <w:pPr>
-        <w:pStyle w:val="ListParagraph"/>
-        <w:numPr>
-          <w:ilvl w:val="0"/>
-          <w:numId w:val="23"/>
-        </w:numPr>
-        <w:jc w:val="both"/>
-        <w:rPr>
-          <w:rFonts w:ascii="Times New Roman" w:hAnsi="Times New Roman" w:cs="Times New Roman"/>
-          <w:sz w:val="28"/>
-        </w:rPr>
-      </w:pPr>
-      <w:r>
-        <w:rPr>
-          <w:rFonts w:ascii="Times New Roman" w:hAnsi="Times New Roman" w:cs="Times New Roman"/>
-          <w:sz w:val="28"/>
-        </w:rPr>
-        <w:t xml:space="preserve">Thông báo sắp hết hàng: khi một mặt hàng với số lượng còn </w:t>
-      </w:r>
-      <w:r>
-        <w:rPr>
-          <w:rFonts w:ascii="Times New Roman" w:hAnsi="Times New Roman" w:cs="Times New Roman"/>
-          <w:sz w:val="28"/>
-        </w:rPr>
-        <w:t xml:space="preserve">trong kho </w:t>
-      </w:r>
-      <w:r>
-        <w:rPr>
-          <w:rFonts w:ascii="Times New Roman" w:hAnsi="Times New Roman" w:cs="Times New Roman"/>
-          <w:sz w:val="28"/>
-        </w:rPr>
-        <w:t>dưới 50 thùng, hệ thống sẽ gửi thông báo để người dùng có thể kịp thời nhập hàng</w:t>
-      </w:r>
-      <w:r>
-        <w:rPr>
-          <w:rFonts w:ascii="Times New Roman" w:hAnsi="Times New Roman" w:cs="Times New Roman"/>
-          <w:sz w:val="28"/>
-        </w:rPr>
-        <w:t>. Dựa vào số lượng hàng nhập và số lượng hàng xuất của mặt hàng này để tính ra số lượng hàng còn trong kho</w:t>
-      </w:r>
-    </w:p>
-    <w:p>
-      <w:pPr>
-        <w:pStyle w:val="ListParagraph"/>
-        <w:numPr>
-          <w:ilvl w:val="0"/>
-          <w:numId w:val="23"/>
-        </w:numPr>
-        <w:jc w:val="both"/>
-        <w:rPr>
-          <w:rFonts w:ascii="Times New Roman" w:hAnsi="Times New Roman" w:cs="Times New Roman"/>
-          <w:sz w:val="28"/>
-        </w:rPr>
-      </w:pPr>
-      <w:r>
-        <w:rPr>
-          <w:rFonts w:ascii="Times New Roman" w:hAnsi="Times New Roman" w:cs="Times New Roman"/>
-          <w:sz w:val="28"/>
-        </w:rPr>
-        <w:t>Thông báo hàng sắp hết hạn:</w:t>
-      </w:r>
-      <w:r>
-        <w:rPr>
-          <w:rFonts w:ascii="Times New Roman" w:hAnsi="Times New Roman" w:cs="Times New Roman"/>
-          <w:sz w:val="28"/>
-        </w:rPr>
-        <w:t xml:space="preserve"> khi một mặt hàng có hạn sử dụng còn dưới 03 tháng (so với ngày hiện tại), hệ thống đưa ra thông báo để người dùng có thể kịp thời xử lý. </w:t>
-      </w:r>
-    </w:p>
-    <w:p>
-      <w:pPr>
-        <w:pStyle w:val="ListParagraph"/>
-        <w:numPr>
-          <w:ilvl w:val="0"/>
-          <w:numId w:val="23"/>
-        </w:numPr>
-        <w:jc w:val="both"/>
-        <w:rPr>
-          <w:rFonts w:ascii="Times New Roman" w:hAnsi="Times New Roman" w:cs="Times New Roman"/>
-          <w:sz w:val="28"/>
-        </w:rPr>
-      </w:pPr>
-      <w:r>
-        <w:rPr>
-          <w:rFonts w:ascii="Times New Roman" w:hAnsi="Times New Roman" w:cs="Times New Roman"/>
-          <w:sz w:val="28"/>
-        </w:rPr>
-        <w:lastRenderedPageBreak/>
         <w:t>Chỉ nhân viên và admin mới sử dụng được chức năng này</w:t>
       </w:r>
     </w:p>
@@ -2546,6 +2590,7 @@
           <w:b/>
           <w:sz w:val="28"/>
         </w:rPr>
+        <w:lastRenderedPageBreak/>
         <w:t xml:space="preserve">Chức năng </w:t>
       </w:r>
       <w:r>
@@ -2637,7 +2682,6 @@
           <w:rFonts w:ascii="Times New Roman" w:hAnsi="Times New Roman" w:cs="Times New Roman"/>
           <w:sz w:val="28"/>
         </w:rPr>
-        <w:lastRenderedPageBreak/>
         <w:t>Xóa đối tác</w:t>
       </w:r>
     </w:p>
@@ -3481,6 +3525,7 @@
           <w:rFonts w:ascii="Times New Roman" w:hAnsi="Times New Roman" w:cs="Times New Roman"/>
           <w:sz w:val="28"/>
         </w:rPr>
+        <w:lastRenderedPageBreak/>
         <w:t>Xóa tài khoản</w:t>
       </w:r>
     </w:p>
@@ -3556,7 +3601,6 @@
           <w:rFonts w:ascii="Times New Roman" w:hAnsi="Times New Roman" w:cs="Times New Roman"/>
           <w:sz w:val="28"/>
         </w:rPr>
-        <w:lastRenderedPageBreak/>
         <w:t>Sửa đối tác</w:t>
       </w:r>
     </w:p>
@@ -4102,21 +4146,48 @@
         </w:rPr>
         <w:t>Ch</w:t>
       </w:r>
+      <w:r>
+        <w:rPr>
+          <w:rFonts w:ascii="Times New Roman" w:hAnsi="Times New Roman" w:cs="Times New Roman"/>
+          <w:sz w:val="28"/>
+        </w:rPr>
+        <w:t>iết khấu</w:t>
+      </w:r>
+      <w:r>
+        <w:rPr>
+          <w:rFonts w:ascii="Times New Roman" w:hAnsi="Times New Roman" w:cs="Times New Roman"/>
+          <w:sz w:val="28"/>
+        </w:rPr>
+        <w:t>.</w:t>
+      </w:r>
+    </w:p>
+    <w:p>
+      <w:pPr>
+        <w:pStyle w:val="ListParagraph"/>
+        <w:numPr>
+          <w:ilvl w:val="0"/>
+          <w:numId w:val="28"/>
+        </w:numPr>
+        <w:tabs>
+          <w:tab w:val="left" w:pos="720"/>
+        </w:tabs>
+        <w:ind w:left="900" w:hanging="180"/>
+        <w:jc w:val="both"/>
+        <w:rPr>
+          <w:rFonts w:ascii="Times New Roman" w:hAnsi="Times New Roman" w:cs="Times New Roman"/>
+          <w:b/>
+          <w:sz w:val="28"/>
+        </w:rPr>
+      </w:pPr>
       <w:bookmarkStart w:id="0" w:name="_GoBack"/>
       <w:bookmarkEnd w:id="0"/>
       <w:r>
         <w:rPr>
           <w:rFonts w:ascii="Times New Roman" w:hAnsi="Times New Roman" w:cs="Times New Roman"/>
-          <w:sz w:val="28"/>
-        </w:rPr>
-        <w:t>iết khấu</w:t>
-      </w:r>
-      <w:r>
-        <w:rPr>
-          <w:rFonts w:ascii="Times New Roman" w:hAnsi="Times New Roman" w:cs="Times New Roman"/>
-          <w:sz w:val="28"/>
-        </w:rPr>
-        <w:t>.</w:t>
+          <w:b/>
+          <w:sz w:val="28"/>
+        </w:rPr>
+        <w:t>Chức năng thông báo:</w:t>
       </w:r>
     </w:p>
     <w:p>
@@ -4133,14 +4204,12 @@
         <w:jc w:val="both"/>
         <w:rPr>
           <w:rFonts w:ascii="Times New Roman" w:hAnsi="Times New Roman" w:cs="Times New Roman"/>
-          <w:b/>
-          <w:sz w:val="28"/>
-        </w:rPr>
-      </w:pPr>
-      <w:r>
-        <w:rPr>
-          <w:rFonts w:ascii="Times New Roman" w:hAnsi="Times New Roman" w:cs="Times New Roman"/>
-          <w:b/>
+          <w:sz w:val="28"/>
+        </w:rPr>
+      </w:pPr>
+      <w:r>
+        <w:rPr>
+          <w:rFonts w:ascii="Times New Roman" w:hAnsi="Times New Roman" w:cs="Times New Roman"/>
           <w:sz w:val="28"/>
         </w:rPr>
         <w:t>Thông báo hàng sắp hết (dưới 50 thùng)</w:t>
@@ -4160,95 +4229,12 @@
         <w:jc w:val="both"/>
         <w:rPr>
           <w:rFonts w:ascii="Times New Roman" w:hAnsi="Times New Roman" w:cs="Times New Roman"/>
-          <w:b/>
-          <w:sz w:val="28"/>
-        </w:rPr>
-      </w:pPr>
-      <w:r>
-        <w:rPr>
-          <w:rFonts w:ascii="Times New Roman" w:hAnsi="Times New Roman" w:cs="Times New Roman"/>
-          <w:b/>
-          <w:sz w:val="28"/>
-        </w:rPr>
-        <w:t>Thông báo những hàng nào sắp hết hạn sử dụng (tùy danh mục hàng mà hạn khác nhau) trước 3 tháng, thông báo liên tục cho đến khi có hành động dừng báo và thông báo đến đối tác những mặt hàng sắp hết hạn của đối tác.</w:t>
-      </w:r>
-    </w:p>
-    <w:p>
-      <w:pPr>
-        <w:pStyle w:val="ListParagraph"/>
-        <w:numPr>
-          <w:ilvl w:val="0"/>
-          <w:numId w:val="28"/>
-        </w:numPr>
-        <w:tabs>
-          <w:tab w:val="left" w:pos="720"/>
-        </w:tabs>
-        <w:ind w:left="900" w:hanging="180"/>
-        <w:jc w:val="both"/>
-        <w:rPr>
-          <w:rFonts w:ascii="Times New Roman" w:hAnsi="Times New Roman" w:cs="Times New Roman"/>
-          <w:b/>
-          <w:sz w:val="28"/>
-        </w:rPr>
-      </w:pPr>
-      <w:r>
-        <w:rPr>
-          <w:rFonts w:ascii="Times New Roman" w:hAnsi="Times New Roman" w:cs="Times New Roman"/>
-          <w:b/>
-          <w:sz w:val="28"/>
-        </w:rPr>
-        <w:t>Chức năng thông báo:</w:t>
-      </w:r>
-    </w:p>
-    <w:p>
-      <w:pPr>
-        <w:pStyle w:val="ListParagraph"/>
-        <w:numPr>
-          <w:ilvl w:val="0"/>
-          <w:numId w:val="33"/>
-        </w:numPr>
-        <w:tabs>
-          <w:tab w:val="left" w:pos="720"/>
-        </w:tabs>
-        <w:ind w:left="2340" w:hanging="270"/>
-        <w:jc w:val="both"/>
-        <w:rPr>
-          <w:rFonts w:ascii="Times New Roman" w:hAnsi="Times New Roman" w:cs="Times New Roman"/>
-          <w:b/>
-          <w:sz w:val="28"/>
-        </w:rPr>
-      </w:pPr>
-      <w:r>
-        <w:rPr>
-          <w:rFonts w:ascii="Times New Roman" w:hAnsi="Times New Roman" w:cs="Times New Roman"/>
-          <w:b/>
-          <w:sz w:val="28"/>
-        </w:rPr>
-        <w:t>Thông báo hàng sắp hết (dưới 50 thùng)</w:t>
-      </w:r>
-    </w:p>
-    <w:p>
-      <w:pPr>
-        <w:pStyle w:val="ListParagraph"/>
-        <w:numPr>
-          <w:ilvl w:val="0"/>
-          <w:numId w:val="33"/>
-        </w:numPr>
-        <w:tabs>
-          <w:tab w:val="left" w:pos="720"/>
-        </w:tabs>
-        <w:ind w:left="2340" w:hanging="270"/>
-        <w:jc w:val="both"/>
-        <w:rPr>
-          <w:rFonts w:ascii="Times New Roman" w:hAnsi="Times New Roman" w:cs="Times New Roman"/>
-          <w:b/>
-          <w:sz w:val="28"/>
-        </w:rPr>
-      </w:pPr>
-      <w:r>
-        <w:rPr>
-          <w:rFonts w:ascii="Times New Roman" w:hAnsi="Times New Roman" w:cs="Times New Roman"/>
-          <w:b/>
+          <w:sz w:val="28"/>
+        </w:rPr>
+      </w:pPr>
+      <w:r>
+        <w:rPr>
+          <w:rFonts w:ascii="Times New Roman" w:hAnsi="Times New Roman" w:cs="Times New Roman"/>
           <w:sz w:val="28"/>
         </w:rPr>
         <w:t>Thông báo những hàng nào sắp hết hạn</w:t>
@@ -4256,7 +4242,6 @@
       <w:r>
         <w:rPr>
           <w:rFonts w:ascii="Times New Roman" w:hAnsi="Times New Roman" w:cs="Times New Roman"/>
-          <w:b/>
           <w:sz w:val="28"/>
         </w:rPr>
         <w:t xml:space="preserve"> sử dụng </w:t>
@@ -4264,7 +4249,6 @@
       <w:r>
         <w:rPr>
           <w:rFonts w:ascii="Times New Roman" w:hAnsi="Times New Roman" w:cs="Times New Roman"/>
-          <w:b/>
           <w:sz w:val="28"/>
         </w:rPr>
         <w:t>(tùy danh mục hàng mà hạn khác nhau)</w:t>
@@ -4272,7 +4256,6 @@
       <w:r>
         <w:rPr>
           <w:rFonts w:ascii="Times New Roman" w:hAnsi="Times New Roman" w:cs="Times New Roman"/>
-          <w:b/>
           <w:sz w:val="28"/>
         </w:rPr>
         <w:t xml:space="preserve"> trước 3 tháng, thông báo liên tục cho đến khi có hành động dừng báo</w:t>
@@ -4280,7 +4263,6 @@
       <w:r>
         <w:rPr>
           <w:rFonts w:ascii="Times New Roman" w:hAnsi="Times New Roman" w:cs="Times New Roman"/>
-          <w:b/>
           <w:sz w:val="28"/>
         </w:rPr>
         <w:t xml:space="preserve"> và thông báo đến đối tác những mặt hàng sắp hết hạn của đối tác</w:t>
@@ -4288,7 +4270,6 @@
       <w:r>
         <w:rPr>
           <w:rFonts w:ascii="Times New Roman" w:hAnsi="Times New Roman" w:cs="Times New Roman"/>
-          <w:b/>
           <w:sz w:val="28"/>
         </w:rPr>
         <w:t>.</w:t>
@@ -5018,7 +4999,7 @@
   <w:abstractNum w:abstractNumId="6" w15:restartNumberingAfterBreak="0">
     <w:nsid w:val="211C6891"/>
     <w:multiLevelType w:val="hybridMultilevel"/>
-    <w:tmpl w:val="97062AC2"/>
+    <w:tmpl w:val="04ACAD74"/>
     <w:lvl w:ilvl="0" w:tplc="04090003">
       <w:start w:val="1"/>
       <w:numFmt w:val="bullet"/>
@@ -9098,7 +9079,7 @@
 </file>
 
 <file path=customXml/itemProps1.xml><?xml version="1.0" encoding="utf-8"?>
-<ds:datastoreItem xmlns:ds="http://schemas.openxmlformats.org/officeDocument/2006/customXml" ds:itemID="{38976924-2BA3-41C7-8DC0-A2005A9D4CB3}">
+<ds:datastoreItem xmlns:ds="http://schemas.openxmlformats.org/officeDocument/2006/customXml" ds:itemID="{B1E315B8-A4F2-4CDC-94D0-054CE711BDF9}">
   <ds:schemaRefs>
     <ds:schemaRef ds:uri="http://schemas.openxmlformats.org/officeDocument/2006/bibliography"/>
   </ds:schemaRefs>

</xml_diff>